<commit_message>
Added some scripts, updated report template
</commit_message>
<xml_diff>
--- a/ReportTemplate.docx
+++ b/ReportTemplate.docx
@@ -286,6 +286,90 @@
         </w:rPr>
       </w:pPr>
       <w:r>
+        <w:rPr>
+          <w:color w:val="000000" w:themeColor="text1"/>
+          <w:sz w:val="36"/>
+        </w:rPr>
+        <w:t>Team Name:</w:t>
+      </w:r>
+    </w:p>
+    <w:p>
+      <w:pPr>
+        <w:rPr>
+          <w:color w:val="000000" w:themeColor="text1"/>
+          <w:sz w:val="36"/>
+        </w:rPr>
+      </w:pPr>
+      <w:r>
+        <w:br w:type="page"/>
+      </w:r>
+    </w:p>
+    <w:p>
+      <w:pPr>
+        <w:pStyle w:val="ListParagraph"/>
+        <w:numPr>
+          <w:ilvl w:val="0"/>
+          <w:numId w:val="1"/>
+        </w:numPr>
+        <w:rPr>
+          <w:b/>
+          <w:bCs/>
+        </w:rPr>
+      </w:pPr>
+      <w:r>
+        <w:rPr>
+          <w:b/>
+          <w:bCs/>
+        </w:rPr>
+        <w:lastRenderedPageBreak/>
+        <w:t>Introduction</w:t>
+      </w:r>
+    </w:p>
+    <w:p>
+      <w:pPr>
+        <w:pStyle w:val="ListParagraph"/>
+        <w:ind w:left="0"/>
+      </w:pPr>
+    </w:p>
+    <w:p>
+      <w:pPr>
+        <w:pStyle w:val="ListParagraph"/>
+        <w:rPr>
+          <w:b/>
+          <w:bCs/>
+        </w:rPr>
+      </w:pPr>
+      <w:r>
+        <w:t xml:space="preserve">Write your retrospective here.  Please describe the division of work between group members.  Also, please describe any difficulties that you faced while using </w:t>
+      </w:r>
+      <w:r>
+        <w:t>VisualVM</w:t>
+      </w:r>
+      <w:r>
+        <w:t>.</w:t>
+      </w:r>
+    </w:p>
+    <w:p>
+      <w:pPr>
+        <w:pStyle w:val="ListParagraph"/>
+        <w:rPr>
+          <w:b/>
+          <w:bCs/>
+        </w:rPr>
+      </w:pPr>
+    </w:p>
+    <w:p>
+      <w:pPr>
+        <w:rPr>
+          <w:b/>
+          <w:bCs/>
+        </w:rPr>
+      </w:pPr>
+      <w:r>
+        <w:rPr>
+          <w:b/>
+          <w:bCs/>
+        </w:rPr>
         <w:br w:type="page"/>
       </w:r>
     </w:p>

</xml_diff>

<commit_message>
Updates to move to Maven
</commit_message>
<xml_diff>
--- a/ReportTemplate.docx
+++ b/ReportTemplate.docx
@@ -1,6 +1,6 @@
 
 <file path=word/document.xml><?xml version="1.0" encoding="utf-8"?>
-<w:document xmlns:wpc="http://schemas.microsoft.com/office/word/2010/wordprocessingCanvas" xmlns:cx="http://schemas.microsoft.com/office/drawing/2014/chartex" xmlns:cx1="http://schemas.microsoft.com/office/drawing/2015/9/8/chartex" xmlns:cx2="http://schemas.microsoft.com/office/drawing/2015/10/21/chartex" xmlns:cx3="http://schemas.microsoft.com/office/drawing/2016/5/9/chartex" xmlns:cx4="http://schemas.microsoft.com/office/drawing/2016/5/10/chartex" xmlns:cx5="http://schemas.microsoft.com/office/drawing/2016/5/11/chartex" xmlns:cx6="http://schemas.microsoft.com/office/drawing/2016/5/12/chartex" xmlns:cx7="http://schemas.microsoft.com/office/drawing/2016/5/13/chartex" xmlns:cx8="http://schemas.microsoft.com/office/drawing/2016/5/14/chartex" xmlns:mc="http://schemas.openxmlformats.org/markup-compatibility/2006" xmlns:aink="http://schemas.microsoft.com/office/drawing/2016/ink" xmlns:am3d="http://schemas.microsoft.com/office/drawing/2017/model3d" xmlns:o="urn:schemas-microsoft-com:office:office" xmlns:r="http://schemas.openxmlformats.org/officeDocument/2006/relationships" xmlns:m="http://schemas.openxmlformats.org/officeDocument/2006/math" xmlns:v="urn:schemas-microsoft-com:vml" xmlns:wp14="http://schemas.microsoft.com/office/word/2010/wordprocessingDrawing" xmlns:wp="http://schemas.openxmlformats.org/drawingml/2006/wordprocessingDrawing" xmlns:w10="urn:schemas-microsoft-com:office:word" xmlns:w="http://schemas.openxmlformats.org/wordprocessingml/2006/main" xmlns:w14="http://schemas.microsoft.com/office/word/2010/wordml" xmlns:w15="http://schemas.microsoft.com/office/word/2012/wordml" xmlns:w16cex="http://schemas.microsoft.com/office/word/2018/wordml/cex" xmlns:w16cid="http://schemas.microsoft.com/office/word/2016/wordml/cid" xmlns:w16="http://schemas.microsoft.com/office/word/2018/wordml" xmlns:w16se="http://schemas.microsoft.com/office/word/2015/wordml/symex" xmlns:wpg="http://schemas.microsoft.com/office/word/2010/wordprocessingGroup" xmlns:wpi="http://schemas.microsoft.com/office/word/2010/wordprocessingInk" xmlns:wne="http://schemas.microsoft.com/office/word/2006/wordml" xmlns:wps="http://schemas.microsoft.com/office/word/2010/wordprocessingShape" mc:Ignorable="w14 w15 w16se w16cid w16 w16cex wp14">
+<w:document xmlns:wpc="http://schemas.microsoft.com/office/word/2010/wordprocessingCanvas" xmlns:cx="http://schemas.microsoft.com/office/drawing/2014/chartex" xmlns:cx1="http://schemas.microsoft.com/office/drawing/2015/9/8/chartex" xmlns:cx2="http://schemas.microsoft.com/office/drawing/2015/10/21/chartex" xmlns:cx3="http://schemas.microsoft.com/office/drawing/2016/5/9/chartex" xmlns:cx4="http://schemas.microsoft.com/office/drawing/2016/5/10/chartex" xmlns:cx5="http://schemas.microsoft.com/office/drawing/2016/5/11/chartex" xmlns:cx6="http://schemas.microsoft.com/office/drawing/2016/5/12/chartex" xmlns:cx7="http://schemas.microsoft.com/office/drawing/2016/5/13/chartex" xmlns:cx8="http://schemas.microsoft.com/office/drawing/2016/5/14/chartex" xmlns:mc="http://schemas.openxmlformats.org/markup-compatibility/2006" xmlns:aink="http://schemas.microsoft.com/office/drawing/2016/ink" xmlns:am3d="http://schemas.microsoft.com/office/drawing/2017/model3d" xmlns:o="urn:schemas-microsoft-com:office:office" xmlns:oel="http://schemas.microsoft.com/office/2019/extlst" xmlns:r="http://schemas.openxmlformats.org/officeDocument/2006/relationships" xmlns:m="http://schemas.openxmlformats.org/officeDocument/2006/math" xmlns:v="urn:schemas-microsoft-com:vml" xmlns:wp14="http://schemas.microsoft.com/office/word/2010/wordprocessingDrawing" xmlns:wp="http://schemas.openxmlformats.org/drawingml/2006/wordprocessingDrawing" xmlns:w10="urn:schemas-microsoft-com:office:word" xmlns:w="http://schemas.openxmlformats.org/wordprocessingml/2006/main" xmlns:w14="http://schemas.microsoft.com/office/word/2010/wordml" xmlns:w15="http://schemas.microsoft.com/office/word/2012/wordml" xmlns:w16cex="http://schemas.microsoft.com/office/word/2018/wordml/cex" xmlns:w16cid="http://schemas.microsoft.com/office/word/2016/wordml/cid" xmlns:w16="http://schemas.microsoft.com/office/word/2018/wordml" xmlns:w16sdtdh="http://schemas.microsoft.com/office/word/2020/wordml/sdtdatahash" xmlns:w16se="http://schemas.microsoft.com/office/word/2015/wordml/symex" xmlns:wpg="http://schemas.microsoft.com/office/word/2010/wordprocessingGroup" xmlns:wpi="http://schemas.microsoft.com/office/word/2010/wordprocessingInk" xmlns:wne="http://schemas.microsoft.com/office/word/2006/wordml" xmlns:wps="http://schemas.microsoft.com/office/word/2010/wordprocessingShape" mc:Ignorable="w14 w15 w16se w16cid w16 w16cex w16sdtdh wp14">
   <w:body>
     <w:p>
       <w:pPr>
@@ -102,6 +102,7 @@
     </w:p>
     <w:p>
       <w:pPr>
+        <w:jc w:val="center"/>
         <w:rPr>
           <w:b/>
           <w:color w:val="000000" w:themeColor="text1"/>
@@ -110,20 +111,12 @@
       </w:pPr>
       <w:r>
         <w:rPr>
-          <w:color w:val="000000" w:themeColor="text1"/>
-          <w:sz w:val="36"/>
-        </w:rPr>
-        <w:t xml:space="preserve">            </w:t>
-      </w:r>
-      <w:r>
-        <w:rPr>
           <w:b/>
           <w:color w:val="000000" w:themeColor="text1"/>
           <w:sz w:val="44"/>
         </w:rPr>
         <w:t xml:space="preserve">CS </w:t>
       </w:r>
-      <w:proofErr w:type="gramStart"/>
       <w:r>
         <w:rPr>
           <w:b/>
@@ -138,7 +131,7 @@
           <w:color w:val="000000" w:themeColor="text1"/>
           <w:sz w:val="44"/>
         </w:rPr>
-        <w:t xml:space="preserve">  </w:t>
+        <w:t xml:space="preserve"> </w:t>
       </w:r>
       <w:r>
         <w:rPr>
@@ -146,16 +139,7 @@
           <w:color w:val="000000" w:themeColor="text1"/>
           <w:sz w:val="44"/>
         </w:rPr>
-        <w:t>Software</w:t>
-      </w:r>
-      <w:proofErr w:type="gramEnd"/>
-      <w:r>
-        <w:rPr>
-          <w:b/>
-          <w:color w:val="000000" w:themeColor="text1"/>
-          <w:sz w:val="44"/>
-        </w:rPr>
-        <w:t xml:space="preserve"> Quality Assurance</w:t>
+        <w:t>Software Quality Assurance</w:t>
       </w:r>
     </w:p>
     <w:p>
@@ -340,13 +324,7 @@
         </w:rPr>
       </w:pPr>
       <w:r>
-        <w:t xml:space="preserve">Write your retrospective here.  Please describe the division of work between group members.  Also, please describe any difficulties that you faced while using </w:t>
-      </w:r>
-      <w:r>
-        <w:t>VisualVM</w:t>
-      </w:r>
-      <w:r>
-        <w:t>.</w:t>
+        <w:t>Write your retrospective here.  Please describe the division of work between group members.  Also, please describe any difficulties that you faced while using VisualVM.</w:t>
       </w:r>
     </w:p>
     <w:p>
@@ -452,42 +430,34 @@
         </w:numPr>
       </w:pPr>
       <w:r>
-        <w:t>Insert a screenshot</w:t>
-      </w:r>
-      <w:r>
-        <w:t xml:space="preserve"> of </w:t>
-      </w:r>
-      <w:proofErr w:type="spellStart"/>
-      <w:r>
-        <w:t>VisualVM</w:t>
-      </w:r>
-      <w:proofErr w:type="spellEnd"/>
-      <w:r>
-        <w:t xml:space="preserve"> CPU profiling</w:t>
-      </w:r>
-      <w:r>
-        <w:t xml:space="preserve"> </w:t>
-      </w:r>
-      <w:r>
-        <w:rPr>
-          <w:b/>
-          <w:bCs/>
-          <w:i/>
-          <w:iCs/>
-        </w:rPr>
+        <w:t xml:space="preserve">Insert </w:t>
+      </w:r>
+      <w:r>
+        <w:t>hotspots-feature1-before.png</w:t>
+      </w:r>
+      <w:r>
+        <w:br/>
+      </w:r>
+      <w:r>
+        <w:br/>
+      </w:r>
+    </w:p>
+    <w:p>
+      <w:pPr>
+        <w:pStyle w:val="ListParagraph"/>
+        <w:numPr>
+          <w:ilvl w:val="1"/>
+          <w:numId w:val="1"/>
+        </w:numPr>
+      </w:pPr>
+      <w:r>
+        <w:t>Insert hotspots-feature1-</w:t>
+      </w:r>
+      <w:r>
         <w:t>after</w:t>
       </w:r>
       <w:r>
-        <w:t xml:space="preserve"> optimizing Feature 1.  </w:t>
-      </w:r>
-      <w:r>
-        <w:t xml:space="preserve">Please include </w:t>
-      </w:r>
-      <w:r>
-        <w:t xml:space="preserve">only </w:t>
-      </w:r>
-      <w:r>
-        <w:t xml:space="preserve">the “Hot spots” window in the screenshot.  </w:t>
+        <w:t>.png</w:t>
       </w:r>
       <w:r>
         <w:br/>
@@ -568,27 +538,40 @@
         </w:numPr>
       </w:pPr>
       <w:r>
-        <w:t xml:space="preserve">Insert a screenshot of </w:t>
-      </w:r>
-      <w:proofErr w:type="spellStart"/>
-      <w:r>
-        <w:t>VisualVM</w:t>
-      </w:r>
-      <w:proofErr w:type="spellEnd"/>
-      <w:r>
-        <w:t xml:space="preserve"> CPU profiling </w:t>
-      </w:r>
-      <w:r>
-        <w:rPr>
-          <w:b/>
-          <w:bCs/>
-          <w:i/>
-          <w:iCs/>
-        </w:rPr>
-        <w:t>after</w:t>
-      </w:r>
-      <w:r>
-        <w:t xml:space="preserve"> optimizing Feature 2.  Please show only the profile for Feature 2 (do not invoke Feature 1 while profiling).  Please include only the “Hot spots” window in the screenshot, as before.</w:t>
+        <w:t>Insert hotspots-feature</w:t>
+      </w:r>
+      <w:r>
+        <w:t>2</w:t>
+      </w:r>
+      <w:r>
+        <w:t>-before.png</w:t>
+      </w:r>
+      <w:r>
+        <w:br/>
+      </w:r>
+      <w:r>
+        <w:br/>
+      </w:r>
+    </w:p>
+    <w:p>
+      <w:pPr>
+        <w:pStyle w:val="ListParagraph"/>
+        <w:numPr>
+          <w:ilvl w:val="1"/>
+          <w:numId w:val="3"/>
+        </w:numPr>
+      </w:pPr>
+      <w:r>
+        <w:t>Insert hotspots-feature</w:t>
+      </w:r>
+      <w:r>
+        <w:t>2</w:t>
+      </w:r>
+      <w:r>
+        <w:t>-after.png</w:t>
+      </w:r>
+      <w:r>
+        <w:br/>
       </w:r>
     </w:p>
     <w:p/>
@@ -603,7 +586,7 @@
 </file>
 
 <file path=word/numbering.xml><?xml version="1.0" encoding="utf-8"?>
-<w:numbering xmlns:wpc="http://schemas.microsoft.com/office/word/2010/wordprocessingCanvas" xmlns:cx="http://schemas.microsoft.com/office/drawing/2014/chartex" xmlns:cx1="http://schemas.microsoft.com/office/drawing/2015/9/8/chartex" xmlns:cx2="http://schemas.microsoft.com/office/drawing/2015/10/21/chartex" xmlns:cx3="http://schemas.microsoft.com/office/drawing/2016/5/9/chartex" xmlns:cx4="http://schemas.microsoft.com/office/drawing/2016/5/10/chartex" xmlns:cx5="http://schemas.microsoft.com/office/drawing/2016/5/11/chartex" xmlns:cx6="http://schemas.microsoft.com/office/drawing/2016/5/12/chartex" xmlns:cx7="http://schemas.microsoft.com/office/drawing/2016/5/13/chartex" xmlns:cx8="http://schemas.microsoft.com/office/drawing/2016/5/14/chartex" xmlns:mc="http://schemas.openxmlformats.org/markup-compatibility/2006" xmlns:aink="http://schemas.microsoft.com/office/drawing/2016/ink" xmlns:am3d="http://schemas.microsoft.com/office/drawing/2017/model3d" xmlns:o="urn:schemas-microsoft-com:office:office" xmlns:r="http://schemas.openxmlformats.org/officeDocument/2006/relationships" xmlns:m="http://schemas.openxmlformats.org/officeDocument/2006/math" xmlns:v="urn:schemas-microsoft-com:vml" xmlns:wp14="http://schemas.microsoft.com/office/word/2010/wordprocessingDrawing" xmlns:wp="http://schemas.openxmlformats.org/drawingml/2006/wordprocessingDrawing" xmlns:w10="urn:schemas-microsoft-com:office:word" xmlns:w="http://schemas.openxmlformats.org/wordprocessingml/2006/main" xmlns:w14="http://schemas.microsoft.com/office/word/2010/wordml" xmlns:w15="http://schemas.microsoft.com/office/word/2012/wordml" xmlns:w16cex="http://schemas.microsoft.com/office/word/2018/wordml/cex" xmlns:w16cid="http://schemas.microsoft.com/office/word/2016/wordml/cid" xmlns:w16="http://schemas.microsoft.com/office/word/2018/wordml" xmlns:w16se="http://schemas.microsoft.com/office/word/2015/wordml/symex" xmlns:wpg="http://schemas.microsoft.com/office/word/2010/wordprocessingGroup" xmlns:wpi="http://schemas.microsoft.com/office/word/2010/wordprocessingInk" xmlns:wne="http://schemas.microsoft.com/office/word/2006/wordml" xmlns:wps="http://schemas.microsoft.com/office/word/2010/wordprocessingShape" mc:Ignorable="w14 w15 w16se w16cid w16 w16cex wp14">
+<w:numbering xmlns:wpc="http://schemas.microsoft.com/office/word/2010/wordprocessingCanvas" xmlns:cx="http://schemas.microsoft.com/office/drawing/2014/chartex" xmlns:cx1="http://schemas.microsoft.com/office/drawing/2015/9/8/chartex" xmlns:cx2="http://schemas.microsoft.com/office/drawing/2015/10/21/chartex" xmlns:cx3="http://schemas.microsoft.com/office/drawing/2016/5/9/chartex" xmlns:cx4="http://schemas.microsoft.com/office/drawing/2016/5/10/chartex" xmlns:cx5="http://schemas.microsoft.com/office/drawing/2016/5/11/chartex" xmlns:cx6="http://schemas.microsoft.com/office/drawing/2016/5/12/chartex" xmlns:cx7="http://schemas.microsoft.com/office/drawing/2016/5/13/chartex" xmlns:cx8="http://schemas.microsoft.com/office/drawing/2016/5/14/chartex" xmlns:mc="http://schemas.openxmlformats.org/markup-compatibility/2006" xmlns:aink="http://schemas.microsoft.com/office/drawing/2016/ink" xmlns:am3d="http://schemas.microsoft.com/office/drawing/2017/model3d" xmlns:o="urn:schemas-microsoft-com:office:office" xmlns:oel="http://schemas.microsoft.com/office/2019/extlst" xmlns:r="http://schemas.openxmlformats.org/officeDocument/2006/relationships" xmlns:m="http://schemas.openxmlformats.org/officeDocument/2006/math" xmlns:v="urn:schemas-microsoft-com:vml" xmlns:wp14="http://schemas.microsoft.com/office/word/2010/wordprocessingDrawing" xmlns:wp="http://schemas.openxmlformats.org/drawingml/2006/wordprocessingDrawing" xmlns:w10="urn:schemas-microsoft-com:office:word" xmlns:w="http://schemas.openxmlformats.org/wordprocessingml/2006/main" xmlns:w14="http://schemas.microsoft.com/office/word/2010/wordml" xmlns:w15="http://schemas.microsoft.com/office/word/2012/wordml" xmlns:w16cex="http://schemas.microsoft.com/office/word/2018/wordml/cex" xmlns:w16cid="http://schemas.microsoft.com/office/word/2016/wordml/cid" xmlns:w16="http://schemas.microsoft.com/office/word/2018/wordml" xmlns:w16sdtdh="http://schemas.microsoft.com/office/word/2020/wordml/sdtdatahash" xmlns:w16se="http://schemas.microsoft.com/office/word/2015/wordml/symex" xmlns:wpg="http://schemas.microsoft.com/office/word/2010/wordprocessingGroup" xmlns:wpi="http://schemas.microsoft.com/office/word/2010/wordprocessingInk" xmlns:wne="http://schemas.microsoft.com/office/word/2006/wordml" xmlns:wps="http://schemas.microsoft.com/office/word/2010/wordprocessingShape" mc:Ignorable="w14 w15 w16se w16cid w16 w16cex w16sdtdh wp14">
   <w:abstractNum w:abstractNumId="0" w15:restartNumberingAfterBreak="0">
     <w:nsid w:val="419A0367"/>
     <w:multiLevelType w:val="hybridMultilevel"/>
@@ -871,20 +854,20 @@
       </w:pPr>
     </w:lvl>
   </w:abstractNum>
-  <w:num w:numId="1">
+  <w:num w:numId="1" w16cid:durableId="61491079">
     <w:abstractNumId w:val="2"/>
   </w:num>
-  <w:num w:numId="2">
+  <w:num w:numId="2" w16cid:durableId="1381905765">
     <w:abstractNumId w:val="0"/>
   </w:num>
-  <w:num w:numId="3">
+  <w:num w:numId="3" w16cid:durableId="410781480">
     <w:abstractNumId w:val="1"/>
   </w:num>
 </w:numbering>
 </file>
 
 <file path=word/styles.xml><?xml version="1.0" encoding="utf-8"?>
-<w:styles xmlns:mc="http://schemas.openxmlformats.org/markup-compatibility/2006" xmlns:r="http://schemas.openxmlformats.org/officeDocument/2006/relationships" xmlns:w="http://schemas.openxmlformats.org/wordprocessingml/2006/main" xmlns:w14="http://schemas.microsoft.com/office/word/2010/wordml" xmlns:w15="http://schemas.microsoft.com/office/word/2012/wordml" xmlns:w16cex="http://schemas.microsoft.com/office/word/2018/wordml/cex" xmlns:w16cid="http://schemas.microsoft.com/office/word/2016/wordml/cid" xmlns:w16="http://schemas.microsoft.com/office/word/2018/wordml" xmlns:w16se="http://schemas.microsoft.com/office/word/2015/wordml/symex" mc:Ignorable="w14 w15 w16se w16cid w16 w16cex">
+<w:styles xmlns:mc="http://schemas.openxmlformats.org/markup-compatibility/2006" xmlns:r="http://schemas.openxmlformats.org/officeDocument/2006/relationships" xmlns:w="http://schemas.openxmlformats.org/wordprocessingml/2006/main" xmlns:w14="http://schemas.microsoft.com/office/word/2010/wordml" xmlns:w15="http://schemas.microsoft.com/office/word/2012/wordml" xmlns:w16cex="http://schemas.microsoft.com/office/word/2018/wordml/cex" xmlns:w16cid="http://schemas.microsoft.com/office/word/2016/wordml/cid" xmlns:w16="http://schemas.microsoft.com/office/word/2018/wordml" xmlns:w16sdtdh="http://schemas.microsoft.com/office/word/2020/wordml/sdtdatahash" xmlns:w16se="http://schemas.microsoft.com/office/word/2015/wordml/symex" mc:Ignorable="w14 w15 w16se w16cid w16 w16cex w16sdtdh">
   <w:docDefaults>
     <w:rPrDefault>
       <w:rPr>

</xml_diff>